<commit_message>
updated lyx file and exported a preview.
</commit_message>
<xml_diff>
--- a/Developement/CI/ale.docx
+++ b/Developement/CI/ale.docx
@@ -109,19 +109,7 @@
         <w:rPr>
           <w:lang w:val="en-US"/>
         </w:rPr>
-        <w:t xml:space="preserve">”) which are used locally in each method, but it does not influence the readability and </w:t>
-      </w:r>
-      <w:r>
-        <w:rPr>
-          <w:lang w:val="en-US"/>
-        </w:rPr>
-        <w:t>understanding</w:t>
-      </w:r>
-      <w:r>
-        <w:rPr>
-          <w:lang w:val="en-US"/>
-        </w:rPr>
-        <w:t xml:space="preserve"> of the code.</w:t>
+        <w:t>”) which are used locally in each method, but it does not influence the readability and understanding of the code.</w:t>
       </w:r>
     </w:p>
     <w:p>
@@ -618,35 +606,53 @@
         <w:rPr>
           <w:lang w:val="en-US"/>
         </w:rPr>
-        <w:t xml:space="preserve">In </w:t>
-      </w:r>
+        <w:t>In method “</w:t>
+      </w:r>
+      <w:proofErr w:type="spellStart"/>
       <w:proofErr w:type="gramStart"/>
       <w:r>
         <w:rPr>
           <w:lang w:val="en-US"/>
         </w:rPr>
-        <w:t>method</w:t>
+        <w:t>isLocked</w:t>
+      </w:r>
+      <w:proofErr w:type="spellEnd"/>
+      <w:r>
+        <w:rPr>
+          <w:lang w:val="en-US"/>
+        </w:rPr>
+        <w:t>”</w:t>
       </w:r>
       <w:proofErr w:type="gramEnd"/>
       <w:r>
         <w:rPr>
           <w:lang w:val="en-US"/>
         </w:rPr>
-        <w:t xml:space="preserve"> “</w:t>
-      </w:r>
-      <w:proofErr w:type="spellStart"/>
-      <w:r>
-        <w:rPr>
-          <w:lang w:val="en-US"/>
-        </w:rPr>
-        <w:t>isLocked</w:t>
-      </w:r>
-      <w:proofErr w:type="spellEnd"/>
-      <w:r>
-        <w:rPr>
-          <w:lang w:val="en-US"/>
-        </w:rPr>
-        <w:t xml:space="preserve">” there is a violation of the rule at line 1517 and 1521. The two </w:t>
+        <w:t xml:space="preserve"> there is a violation of the rule at line </w:t>
+      </w:r>
+      <w:r>
+        <w:rPr>
+          <w:lang w:val="en-US"/>
+        </w:rPr>
+        <w:t>1554, 1557, 1575 and 1578</w:t>
+      </w:r>
+      <w:r>
+        <w:rPr>
+          <w:lang w:val="en-US"/>
+        </w:rPr>
+        <w:t xml:space="preserve">. The </w:t>
+      </w:r>
+      <w:r>
+        <w:rPr>
+          <w:lang w:val="en-US"/>
+        </w:rPr>
+        <w:t>four</w:t>
+      </w:r>
+      <w:r>
+        <w:rPr>
+          <w:lang w:val="en-US"/>
+        </w:rPr>
+        <w:t xml:space="preserve"> </w:t>
       </w:r>
       <w:r>
         <w:rPr>
@@ -1237,6 +1243,14 @@
         </w:rPr>
         <w:t>” has a meaningful comment at its beginning explaining exactly what the method does.</w:t>
       </w:r>
+      <w:r>
+        <w:rPr>
+          <w:lang w:val="en-US"/>
+        </w:rPr>
+        <w:t xml:space="preserve"> All the parts of the method have meaningful comments.</w:t>
+      </w:r>
+      <w:bookmarkStart w:id="0" w:name="_GoBack"/>
+      <w:bookmarkEnd w:id="0"/>
     </w:p>
     <w:p>
       <w:pPr>
@@ -1318,8 +1332,6 @@
         </w:rPr>
         <w:t>There is no commented code in the given methods.</w:t>
       </w:r>
-      <w:bookmarkStart w:id="0" w:name="_GoBack"/>
-      <w:bookmarkEnd w:id="0"/>
     </w:p>
     <w:sectPr>
       <w:pgSz w:w="11906" w:h="16838"/>

</xml_diff>